<commit_message>
Made Courier New font bold on all code slides Set links consistently to active
</commit_message>
<xml_diff>
--- a/07-desired-state-and-data.docx
+++ b/07-desired-state-and-data.docx
@@ -14,11 +14,9 @@
       </w:r>
     </w:p>
     <w:p/>
-    <w:bookmarkStart w:id="0" w:name="_GoBack"/>
-    <w:bookmarkEnd w:id="0"/>
-    <w:p>
-      <w:r>
-        <w:object w:dxaOrig="12805" w:dyaOrig="7189">
+    <w:p>
+      <w:r>
+        <w:object w:dxaOrig="12771" w:dyaOrig="7200">
           <v:shapetype id="_x0000_t75" coordsize="21600,21600" o:spt="75" o:preferrelative="t" path="m@4@5l@4@11@9@11@9@5xe" filled="f" stroked="f">
             <v:stroke joinstyle="miter"/>
             <v:formulas>
@@ -38,14 +36,14 @@
             <v:path o:extrusionok="f" gradientshapeok="t" o:connecttype="rect"/>
             <o:lock v:ext="edit" aspectratio="t"/>
           </v:shapetype>
-          <v:shape id="_x0000_i1025" type="#_x0000_t75" style="width:480.2pt;height:269.85pt" o:ole="" o:bordertopcolor="this" o:borderleftcolor="this" o:borderbottomcolor="this" o:borderrightcolor="this">
+          <v:shape id="_x0000_i1085" type="#_x0000_t75" style="width:478.95pt;height:270.45pt" o:ole="">
             <v:imagedata r:id="rId7" o:title=""/>
             <w10:bordertop type="single" width="4" shadow="t"/>
             <w10:borderleft type="single" width="4" shadow="t"/>
             <w10:borderbottom type="single" width="4" shadow="t"/>
             <w10:borderright type="single" width="4" shadow="t"/>
           </v:shape>
-          <o:OLEObject Type="Link" ProgID="PowerPoint.Slide.8" ShapeID="_x0000_i1025" DrawAspect="Content" r:id="rId8" UpdateMode="Always">
+          <o:OLEObject Type="Link" ProgID="PowerPoint.Slide.8" ShapeID="_x0000_i1085" DrawAspect="Content" r:id="rId8" UpdateMode="Always">
             <o:LinkType>EnhancedMetaFile</o:LinkType>
             <o:LockedField>false</o:LockedField>
           </o:OLEObject>
@@ -68,15 +66,15 @@
     <w:p/>
     <w:p>
       <w:r>
-        <w:object w:dxaOrig="12805" w:dyaOrig="7189">
-          <v:shape id="_x0000_i1026" type="#_x0000_t75" style="width:480.2pt;height:269.85pt" o:ole="" o:bordertopcolor="this" o:borderleftcolor="this" o:borderbottomcolor="this" o:borderrightcolor="this">
+        <w:object w:dxaOrig="12771" w:dyaOrig="7200">
+          <v:shape id="_x0000_i1086" type="#_x0000_t75" style="width:478.95pt;height:270.45pt" o:ole="">
             <v:imagedata r:id="rId9" o:title=""/>
             <w10:bordertop type="single" width="4" shadow="t"/>
             <w10:borderleft type="single" width="4" shadow="t"/>
             <w10:borderbottom type="single" width="4" shadow="t"/>
             <w10:borderright type="single" width="4" shadow="t"/>
           </v:shape>
-          <o:OLEObject Type="Link" ProgID="PowerPoint.Slide.8" ShapeID="_x0000_i1026" DrawAspect="Content" r:id="rId10" UpdateMode="Always">
+          <o:OLEObject Type="Link" ProgID="PowerPoint.Slide.8" ShapeID="_x0000_i1086" DrawAspect="Content" r:id="rId10" UpdateMode="Always">
             <o:LinkType>EnhancedMetaFile</o:LinkType>
             <o:LockedField>false</o:LockedField>
           </o:OLEObject>
@@ -91,6 +89,8 @@
     <w:p/>
     <w:p/>
     <w:p>
+      <w:bookmarkStart w:id="0" w:name="_GoBack"/>
+      <w:bookmarkEnd w:id="0"/>
       <w:r>
         <w:br w:type="page"/>
       </w:r>
@@ -104,15 +104,15 @@
     <w:p/>
     <w:p>
       <w:r>
-        <w:object w:dxaOrig="12805" w:dyaOrig="7189">
-          <v:shape id="_x0000_i1027" type="#_x0000_t75" style="width:480.2pt;height:269.85pt" o:ole="" o:bordertopcolor="this" o:borderleftcolor="this" o:borderbottomcolor="this" o:borderrightcolor="this">
+        <w:object w:dxaOrig="12770" w:dyaOrig="7199">
+          <v:shape id="_x0000_i1025" type="#_x0000_t75" style="width:478.95pt;height:270.45pt" o:ole="">
             <v:imagedata r:id="rId11" o:title=""/>
             <w10:bordertop type="single" width="4" shadow="t"/>
             <w10:borderleft type="single" width="4" shadow="t"/>
             <w10:borderbottom type="single" width="4" shadow="t"/>
             <w10:borderright type="single" width="4" shadow="t"/>
           </v:shape>
-          <o:OLEObject Type="Link" ProgID="PowerPoint.Slide.8" ShapeID="_x0000_i1027" DrawAspect="Content" r:id="rId12" UpdateMode="Always">
+          <o:OLEObject Type="Link" ProgID="PowerPoint.Slide.8" ShapeID="_x0000_i1025" DrawAspect="Content" r:id="rId12" UpdateMode="Always">
             <o:LinkType>EnhancedMetaFile</o:LinkType>
             <o:LockedField>false</o:LockedField>
           </o:OLEObject>
@@ -135,15 +135,15 @@
     <w:p/>
     <w:p>
       <w:r>
-        <w:object w:dxaOrig="12805" w:dyaOrig="7189">
-          <v:shape id="_x0000_i1028" type="#_x0000_t75" style="width:480.2pt;height:269.85pt" o:ole="" o:bordertopcolor="this" o:borderleftcolor="this" o:borderbottomcolor="this" o:borderrightcolor="this">
+        <w:object w:dxaOrig="12770" w:dyaOrig="7199">
+          <v:shape id="_x0000_i1026" type="#_x0000_t75" style="width:478.95pt;height:270.45pt" o:ole="">
             <v:imagedata r:id="rId13" o:title=""/>
             <w10:bordertop type="single" width="4" shadow="t"/>
             <w10:borderleft type="single" width="4" shadow="t"/>
             <w10:borderbottom type="single" width="4" shadow="t"/>
             <w10:borderright type="single" width="4" shadow="t"/>
           </v:shape>
-          <o:OLEObject Type="Link" ProgID="PowerPoint.Slide.8" ShapeID="_x0000_i1028" DrawAspect="Content" r:id="rId14" UpdateMode="Always">
+          <o:OLEObject Type="Link" ProgID="PowerPoint.Slide.8" ShapeID="_x0000_i1026" DrawAspect="Content" r:id="rId14" UpdateMode="Always">
             <o:LinkType>EnhancedMetaFile</o:LinkType>
             <o:LockedField>false</o:LockedField>
           </o:OLEObject>
@@ -172,15 +172,15 @@
     <w:p/>
     <w:p>
       <w:r>
-        <w:object w:dxaOrig="12805" w:dyaOrig="7189">
-          <v:shape id="_x0000_i1029" type="#_x0000_t75" style="width:480.2pt;height:269.85pt" o:ole="" o:bordertopcolor="this" o:borderleftcolor="this" o:borderbottomcolor="this" o:borderrightcolor="this">
+        <w:object w:dxaOrig="12770" w:dyaOrig="7199">
+          <v:shape id="_x0000_i1027" type="#_x0000_t75" style="width:478.95pt;height:270.45pt" o:ole="">
             <v:imagedata r:id="rId15" o:title=""/>
             <w10:bordertop type="single" width="4" shadow="t"/>
             <w10:borderleft type="single" width="4" shadow="t"/>
             <w10:borderbottom type="single" width="4" shadow="t"/>
             <w10:borderright type="single" width="4" shadow="t"/>
           </v:shape>
-          <o:OLEObject Type="Link" ProgID="PowerPoint.Slide.8" ShapeID="_x0000_i1029" DrawAspect="Content" r:id="rId16" UpdateMode="Always">
+          <o:OLEObject Type="Link" ProgID="PowerPoint.Slide.8" ShapeID="_x0000_i1027" DrawAspect="Content" r:id="rId16" UpdateMode="Always">
             <o:LinkType>EnhancedMetaFile</o:LinkType>
             <o:LockedField>false</o:LockedField>
           </o:OLEObject>
@@ -215,15 +215,15 @@
     <w:p/>
     <w:p>
       <w:r>
-        <w:object w:dxaOrig="12805" w:dyaOrig="7189">
-          <v:shape id="_x0000_i1030" type="#_x0000_t75" style="width:480.2pt;height:269.85pt" o:ole="" o:bordertopcolor="this" o:borderleftcolor="this" o:borderbottomcolor="this" o:borderrightcolor="this">
+        <w:object w:dxaOrig="12770" w:dyaOrig="7199">
+          <v:shape id="_x0000_i1028" type="#_x0000_t75" style="width:478.95pt;height:270.45pt" o:ole="">
             <v:imagedata r:id="rId17" o:title=""/>
             <w10:bordertop type="single" width="4" shadow="t"/>
             <w10:borderleft type="single" width="4" shadow="t"/>
             <w10:borderbottom type="single" width="4" shadow="t"/>
             <w10:borderright type="single" width="4" shadow="t"/>
           </v:shape>
-          <o:OLEObject Type="Link" ProgID="PowerPoint.Slide.8" ShapeID="_x0000_i1030" DrawAspect="Content" r:id="rId18" UpdateMode="Always">
+          <o:OLEObject Type="Link" ProgID="PowerPoint.Slide.8" ShapeID="_x0000_i1028" DrawAspect="Content" r:id="rId18" UpdateMode="Always">
             <o:LinkType>EnhancedMetaFile</o:LinkType>
             <o:LockedField>false</o:LockedField>
           </o:OLEObject>
@@ -252,15 +252,15 @@
     <w:p/>
     <w:p>
       <w:r>
-        <w:object w:dxaOrig="12805" w:dyaOrig="7189">
-          <v:shape id="_x0000_i1031" type="#_x0000_t75" style="width:480.2pt;height:269.85pt" o:ole="" o:bordertopcolor="this" o:borderleftcolor="this" o:borderbottomcolor="this" o:borderrightcolor="this">
+        <w:object w:dxaOrig="12770" w:dyaOrig="7199">
+          <v:shape id="_x0000_i1029" type="#_x0000_t75" style="width:478.95pt;height:270.45pt" o:ole="">
             <v:imagedata r:id="rId19" o:title=""/>
             <w10:bordertop type="single" width="4" shadow="t"/>
             <w10:borderleft type="single" width="4" shadow="t"/>
             <w10:borderbottom type="single" width="4" shadow="t"/>
             <w10:borderright type="single" width="4" shadow="t"/>
           </v:shape>
-          <o:OLEObject Type="Link" ProgID="PowerPoint.Slide.8" ShapeID="_x0000_i1031" DrawAspect="Content" r:id="rId20" UpdateMode="Always">
+          <o:OLEObject Type="Link" ProgID="PowerPoint.Slide.8" ShapeID="_x0000_i1029" DrawAspect="Content" r:id="rId20" UpdateMode="Always">
             <o:LinkType>EnhancedMetaFile</o:LinkType>
             <o:LockedField>false</o:LockedField>
           </o:OLEObject>
@@ -296,15 +296,15 @@
     <w:p/>
     <w:p>
       <w:r>
-        <w:object w:dxaOrig="12805" w:dyaOrig="7189">
-          <v:shape id="_x0000_i1032" type="#_x0000_t75" style="width:480.2pt;height:269.85pt" o:ole="" o:bordertopcolor="this" o:borderleftcolor="this" o:borderbottomcolor="this" o:borderrightcolor="this">
+        <w:object w:dxaOrig="12770" w:dyaOrig="7199">
+          <v:shape id="_x0000_i1030" type="#_x0000_t75" style="width:478.95pt;height:270.45pt" o:ole="">
             <v:imagedata r:id="rId21" o:title=""/>
             <w10:bordertop type="single" width="4" shadow="t"/>
             <w10:borderleft type="single" width="4" shadow="t"/>
             <w10:borderbottom type="single" width="4" shadow="t"/>
             <w10:borderright type="single" width="4" shadow="t"/>
           </v:shape>
-          <o:OLEObject Type="Link" ProgID="PowerPoint.Slide.8" ShapeID="_x0000_i1032" DrawAspect="Content" r:id="rId22" UpdateMode="Always">
+          <o:OLEObject Type="Link" ProgID="PowerPoint.Slide.8" ShapeID="_x0000_i1030" DrawAspect="Content" r:id="rId22" UpdateMode="Always">
             <o:LinkType>EnhancedMetaFile</o:LinkType>
             <o:LockedField>false</o:LockedField>
           </o:OLEObject>
@@ -333,15 +333,15 @@
     <w:p/>
     <w:p>
       <w:r>
-        <w:object w:dxaOrig="12805" w:dyaOrig="7189">
-          <v:shape id="_x0000_i1033" type="#_x0000_t75" style="width:480.2pt;height:269.85pt" o:ole="" o:bordertopcolor="this" o:borderleftcolor="this" o:borderbottomcolor="this" o:borderrightcolor="this">
+        <w:object w:dxaOrig="12770" w:dyaOrig="7199">
+          <v:shape id="_x0000_i1031" type="#_x0000_t75" style="width:478.95pt;height:270.45pt" o:ole="">
             <v:imagedata r:id="rId23" o:title=""/>
             <w10:bordertop type="single" width="4" shadow="t"/>
             <w10:borderleft type="single" width="4" shadow="t"/>
             <w10:borderbottom type="single" width="4" shadow="t"/>
             <w10:borderright type="single" width="4" shadow="t"/>
           </v:shape>
-          <o:OLEObject Type="Link" ProgID="PowerPoint.Slide.8" ShapeID="_x0000_i1033" DrawAspect="Content" r:id="rId24" UpdateMode="Always">
+          <o:OLEObject Type="Link" ProgID="PowerPoint.Slide.8" ShapeID="_x0000_i1031" DrawAspect="Content" r:id="rId24" UpdateMode="Always">
             <o:LinkType>EnhancedMetaFile</o:LinkType>
             <o:LockedField>false</o:LockedField>
           </o:OLEObject>
@@ -392,15 +392,15 @@
     <w:p/>
     <w:p>
       <w:r>
-        <w:object w:dxaOrig="12805" w:dyaOrig="7189">
-          <v:shape id="_x0000_i1034" type="#_x0000_t75" style="width:480.2pt;height:269.85pt" o:ole="" o:bordertopcolor="this" o:borderleftcolor="this" o:borderbottomcolor="this" o:borderrightcolor="this">
+        <w:object w:dxaOrig="12770" w:dyaOrig="7199">
+          <v:shape id="_x0000_i1032" type="#_x0000_t75" style="width:478.95pt;height:270.45pt" o:ole="">
             <v:imagedata r:id="rId25" o:title=""/>
             <w10:bordertop type="single" width="4" shadow="t"/>
             <w10:borderleft type="single" width="4" shadow="t"/>
             <w10:borderbottom type="single" width="4" shadow="t"/>
             <w10:borderright type="single" width="4" shadow="t"/>
           </v:shape>
-          <o:OLEObject Type="Link" ProgID="PowerPoint.Slide.8" ShapeID="_x0000_i1034" DrawAspect="Content" r:id="rId26" UpdateMode="Always">
+          <o:OLEObject Type="Link" ProgID="PowerPoint.Slide.8" ShapeID="_x0000_i1032" DrawAspect="Content" r:id="rId26" UpdateMode="Always">
             <o:LinkType>EnhancedMetaFile</o:LinkType>
             <o:LockedField>false</o:LockedField>
           </o:OLEObject>
@@ -436,15 +436,15 @@
     <w:p/>
     <w:p>
       <w:r>
-        <w:object w:dxaOrig="12805" w:dyaOrig="7189">
-          <v:shape id="_x0000_i1035" type="#_x0000_t75" style="width:480.2pt;height:269.85pt" o:ole="" o:bordertopcolor="this" o:borderleftcolor="this" o:borderbottomcolor="this" o:borderrightcolor="this">
+        <w:object w:dxaOrig="12770" w:dyaOrig="7199">
+          <v:shape id="_x0000_i1033" type="#_x0000_t75" style="width:478.95pt;height:270.45pt" o:ole="">
             <v:imagedata r:id="rId27" o:title=""/>
             <w10:bordertop type="single" width="4" shadow="t"/>
             <w10:borderleft type="single" width="4" shadow="t"/>
             <w10:borderbottom type="single" width="4" shadow="t"/>
             <w10:borderright type="single" width="4" shadow="t"/>
           </v:shape>
-          <o:OLEObject Type="Link" ProgID="PowerPoint.Slide.8" ShapeID="_x0000_i1035" DrawAspect="Content" r:id="rId28" UpdateMode="Always">
+          <o:OLEObject Type="Link" ProgID="PowerPoint.Slide.8" ShapeID="_x0000_i1033" DrawAspect="Content" r:id="rId28" UpdateMode="Always">
             <o:LinkType>EnhancedMetaFile</o:LinkType>
             <o:LockedField>false</o:LockedField>
           </o:OLEObject>
@@ -480,15 +480,15 @@
     <w:p/>
     <w:p>
       <w:r>
-        <w:object w:dxaOrig="12805" w:dyaOrig="7189">
-          <v:shape id="_x0000_i1036" type="#_x0000_t75" style="width:480.2pt;height:269.85pt" o:ole="" o:bordertopcolor="this" o:borderleftcolor="this" o:borderbottomcolor="this" o:borderrightcolor="this">
+        <w:object w:dxaOrig="12770" w:dyaOrig="7199">
+          <v:shape id="_x0000_i1034" type="#_x0000_t75" style="width:478.95pt;height:270.45pt" o:ole="">
             <v:imagedata r:id="rId29" o:title=""/>
             <w10:bordertop type="single" width="4" shadow="t"/>
             <w10:borderleft type="single" width="4" shadow="t"/>
             <w10:borderbottom type="single" width="4" shadow="t"/>
             <w10:borderright type="single" width="4" shadow="t"/>
           </v:shape>
-          <o:OLEObject Type="Link" ProgID="PowerPoint.Slide.8" ShapeID="_x0000_i1036" DrawAspect="Content" r:id="rId30" UpdateMode="Always">
+          <o:OLEObject Type="Link" ProgID="PowerPoint.Slide.8" ShapeID="_x0000_i1034" DrawAspect="Content" r:id="rId30" UpdateMode="Always">
             <o:LinkType>EnhancedMetaFile</o:LinkType>
             <o:LockedField>false</o:LockedField>
           </o:OLEObject>
@@ -517,15 +517,15 @@
     <w:p/>
     <w:p>
       <w:r>
-        <w:object w:dxaOrig="12805" w:dyaOrig="7189">
-          <v:shape id="_x0000_i1037" type="#_x0000_t75" style="width:480.2pt;height:269.85pt" o:ole="" o:bordertopcolor="this" o:borderleftcolor="this" o:borderbottomcolor="this" o:borderrightcolor="this">
+        <w:object w:dxaOrig="12770" w:dyaOrig="7199">
+          <v:shape id="_x0000_i1035" type="#_x0000_t75" style="width:478.95pt;height:270.45pt" o:ole="">
             <v:imagedata r:id="rId31" o:title=""/>
             <w10:bordertop type="single" width="4" shadow="t"/>
             <w10:borderleft type="single" width="4" shadow="t"/>
             <w10:borderbottom type="single" width="4" shadow="t"/>
             <w10:borderright type="single" width="4" shadow="t"/>
           </v:shape>
-          <o:OLEObject Type="Link" ProgID="PowerPoint.Slide.8" ShapeID="_x0000_i1037" DrawAspect="Content" r:id="rId32" UpdateMode="Always">
+          <o:OLEObject Type="Link" ProgID="PowerPoint.Slide.8" ShapeID="_x0000_i1035" DrawAspect="Content" r:id="rId32" UpdateMode="Always">
             <o:LinkType>EnhancedMetaFile</o:LinkType>
             <o:LockedField>false</o:LockedField>
           </o:OLEObject>
@@ -566,15 +566,15 @@
     <w:p/>
     <w:p>
       <w:r>
-        <w:object w:dxaOrig="12805" w:dyaOrig="7189">
-          <v:shape id="_x0000_i1038" type="#_x0000_t75" style="width:480.2pt;height:269.85pt" o:ole="" o:bordertopcolor="this" o:borderleftcolor="this" o:borderbottomcolor="this" o:borderrightcolor="this">
+        <w:object w:dxaOrig="12770" w:dyaOrig="7199">
+          <v:shape id="_x0000_i1036" type="#_x0000_t75" style="width:478.95pt;height:270.45pt" o:ole="">
             <v:imagedata r:id="rId33" o:title=""/>
             <w10:bordertop type="single" width="4" shadow="t"/>
             <w10:borderleft type="single" width="4" shadow="t"/>
             <w10:borderbottom type="single" width="4" shadow="t"/>
             <w10:borderright type="single" width="4" shadow="t"/>
           </v:shape>
-          <o:OLEObject Type="Link" ProgID="PowerPoint.Slide.8" ShapeID="_x0000_i1038" DrawAspect="Content" r:id="rId34" UpdateMode="Always">
+          <o:OLEObject Type="Link" ProgID="PowerPoint.Slide.8" ShapeID="_x0000_i1036" DrawAspect="Content" r:id="rId34" UpdateMode="Always">
             <o:LinkType>EnhancedMetaFile</o:LinkType>
             <o:LockedField>false</o:LockedField>
           </o:OLEObject>
@@ -609,15 +609,15 @@
     <w:p/>
     <w:p>
       <w:r>
-        <w:object w:dxaOrig="12805" w:dyaOrig="7189">
-          <v:shape id="_x0000_i1039" type="#_x0000_t75" style="width:480.2pt;height:269.85pt" o:ole="" o:bordertopcolor="this" o:borderleftcolor="this" o:borderbottomcolor="this" o:borderrightcolor="this">
+        <w:object w:dxaOrig="12770" w:dyaOrig="7199">
+          <v:shape id="_x0000_i1037" type="#_x0000_t75" style="width:478.95pt;height:270.45pt" o:ole="">
             <v:imagedata r:id="rId35" o:title=""/>
             <w10:bordertop type="single" width="4" shadow="t"/>
             <w10:borderleft type="single" width="4" shadow="t"/>
             <w10:borderbottom type="single" width="4" shadow="t"/>
             <w10:borderright type="single" width="4" shadow="t"/>
           </v:shape>
-          <o:OLEObject Type="Link" ProgID="PowerPoint.Slide.8" ShapeID="_x0000_i1039" DrawAspect="Content" r:id="rId36" UpdateMode="Always">
+          <o:OLEObject Type="Link" ProgID="PowerPoint.Slide.8" ShapeID="_x0000_i1037" DrawAspect="Content" r:id="rId36" UpdateMode="Always">
             <o:LinkType>EnhancedMetaFile</o:LinkType>
             <o:LockedField>false</o:LockedField>
           </o:OLEObject>
@@ -646,15 +646,15 @@
     <w:p/>
     <w:p>
       <w:r>
-        <w:object w:dxaOrig="12805" w:dyaOrig="7189">
-          <v:shape id="_x0000_i1040" type="#_x0000_t75" style="width:480.2pt;height:269.85pt" o:ole="" o:bordertopcolor="this" o:borderleftcolor="this" o:borderbottomcolor="this" o:borderrightcolor="this">
+        <w:object w:dxaOrig="12770" w:dyaOrig="7199">
+          <v:shape id="_x0000_i1038" type="#_x0000_t75" style="width:478.95pt;height:270.45pt" o:ole="">
             <v:imagedata r:id="rId37" o:title=""/>
             <w10:bordertop type="single" width="4" shadow="t"/>
             <w10:borderleft type="single" width="4" shadow="t"/>
             <w10:borderbottom type="single" width="4" shadow="t"/>
             <w10:borderright type="single" width="4" shadow="t"/>
           </v:shape>
-          <o:OLEObject Type="Link" ProgID="PowerPoint.Slide.8" ShapeID="_x0000_i1040" DrawAspect="Content" r:id="rId38" UpdateMode="Always">
+          <o:OLEObject Type="Link" ProgID="PowerPoint.Slide.8" ShapeID="_x0000_i1038" DrawAspect="Content" r:id="rId38" UpdateMode="Always">
             <o:LinkType>EnhancedMetaFile</o:LinkType>
             <o:LockedField>false</o:LockedField>
           </o:OLEObject>
@@ -689,15 +689,15 @@
     <w:p/>
     <w:p>
       <w:r>
-        <w:object w:dxaOrig="12805" w:dyaOrig="7189">
-          <v:shape id="_x0000_i1041" type="#_x0000_t75" style="width:480.2pt;height:269.85pt" o:ole="" o:bordertopcolor="this" o:borderleftcolor="this" o:borderbottomcolor="this" o:borderrightcolor="this">
+        <w:object w:dxaOrig="12770" w:dyaOrig="7199">
+          <v:shape id="_x0000_i1039" type="#_x0000_t75" style="width:478.95pt;height:270.45pt" o:ole="">
             <v:imagedata r:id="rId39" o:title=""/>
             <w10:bordertop type="single" width="4" shadow="t"/>
             <w10:borderleft type="single" width="4" shadow="t"/>
             <w10:borderbottom type="single" width="4" shadow="t"/>
             <w10:borderright type="single" width="4" shadow="t"/>
           </v:shape>
-          <o:OLEObject Type="Link" ProgID="PowerPoint.Slide.8" ShapeID="_x0000_i1041" DrawAspect="Content" r:id="rId40" UpdateMode="Always">
+          <o:OLEObject Type="Link" ProgID="PowerPoint.Slide.8" ShapeID="_x0000_i1039" DrawAspect="Content" r:id="rId40" UpdateMode="Always">
             <o:LinkType>EnhancedMetaFile</o:LinkType>
             <o:LockedField>false</o:LockedField>
           </o:OLEObject>
@@ -732,15 +732,15 @@
     <w:p/>
     <w:p>
       <w:r>
-        <w:object w:dxaOrig="12805" w:dyaOrig="7189">
-          <v:shape id="_x0000_i1042" type="#_x0000_t75" style="width:480.2pt;height:269.85pt" o:ole="" o:bordertopcolor="this" o:borderleftcolor="this" o:borderbottomcolor="this" o:borderrightcolor="this">
+        <w:object w:dxaOrig="12770" w:dyaOrig="7199">
+          <v:shape id="_x0000_i1040" type="#_x0000_t75" style="width:478.95pt;height:270.45pt" o:ole="">
             <v:imagedata r:id="rId41" o:title=""/>
             <w10:bordertop type="single" width="4" shadow="t"/>
             <w10:borderleft type="single" width="4" shadow="t"/>
             <w10:borderbottom type="single" width="4" shadow="t"/>
             <w10:borderright type="single" width="4" shadow="t"/>
           </v:shape>
-          <o:OLEObject Type="Link" ProgID="PowerPoint.Slide.8" ShapeID="_x0000_i1042" DrawAspect="Content" r:id="rId42" UpdateMode="Always">
+          <o:OLEObject Type="Link" ProgID="PowerPoint.Slide.8" ShapeID="_x0000_i1040" DrawAspect="Content" r:id="rId42" UpdateMode="Always">
             <o:LinkType>EnhancedMetaFile</o:LinkType>
             <o:LockedField>false</o:LockedField>
           </o:OLEObject>
@@ -775,15 +775,15 @@
     <w:p/>
     <w:p>
       <w:r>
-        <w:object w:dxaOrig="12805" w:dyaOrig="7189">
-          <v:shape id="_x0000_i1043" type="#_x0000_t75" style="width:480.2pt;height:269.85pt" o:ole="" o:bordertopcolor="this" o:borderleftcolor="this" o:borderbottomcolor="this" o:borderrightcolor="this">
+        <w:object w:dxaOrig="12770" w:dyaOrig="7199">
+          <v:shape id="_x0000_i1041" type="#_x0000_t75" style="width:478.95pt;height:270.45pt" o:ole="">
             <v:imagedata r:id="rId43" o:title=""/>
             <w10:bordertop type="single" width="4" shadow="t"/>
             <w10:borderleft type="single" width="4" shadow="t"/>
             <w10:borderbottom type="single" width="4" shadow="t"/>
             <w10:borderright type="single" width="4" shadow="t"/>
           </v:shape>
-          <o:OLEObject Type="Link" ProgID="PowerPoint.Slide.8" ShapeID="_x0000_i1043" DrawAspect="Content" r:id="rId44" UpdateMode="Always">
+          <o:OLEObject Type="Link" ProgID="PowerPoint.Slide.8" ShapeID="_x0000_i1041" DrawAspect="Content" r:id="rId44" UpdateMode="Always">
             <o:LinkType>EnhancedMetaFile</o:LinkType>
             <o:LockedField>false</o:LockedField>
           </o:OLEObject>
@@ -813,15 +813,15 @@
     <w:p/>
     <w:p>
       <w:r>
-        <w:object w:dxaOrig="12805" w:dyaOrig="7189">
-          <v:shape id="_x0000_i1044" type="#_x0000_t75" style="width:480.2pt;height:269.85pt" o:ole="" o:bordertopcolor="this" o:borderleftcolor="this" o:borderbottomcolor="this" o:borderrightcolor="this">
+        <w:object w:dxaOrig="12770" w:dyaOrig="7199">
+          <v:shape id="_x0000_i1042" type="#_x0000_t75" style="width:478.95pt;height:270.45pt" o:ole="">
             <v:imagedata r:id="rId45" o:title=""/>
             <w10:bordertop type="single" width="4" shadow="t"/>
             <w10:borderleft type="single" width="4" shadow="t"/>
             <w10:borderbottom type="single" width="4" shadow="t"/>
             <w10:borderright type="single" width="4" shadow="t"/>
           </v:shape>
-          <o:OLEObject Type="Link" ProgID="PowerPoint.Slide.8" ShapeID="_x0000_i1044" DrawAspect="Content" r:id="rId46" UpdateMode="Always">
+          <o:OLEObject Type="Link" ProgID="PowerPoint.Slide.8" ShapeID="_x0000_i1042" DrawAspect="Content" r:id="rId46" UpdateMode="Always">
             <o:LinkType>EnhancedMetaFile</o:LinkType>
             <o:LockedField>false</o:LockedField>
           </o:OLEObject>
@@ -856,15 +856,15 @@
     <w:p/>
     <w:p>
       <w:r>
-        <w:object w:dxaOrig="12805" w:dyaOrig="7189">
-          <v:shape id="_x0000_i1045" type="#_x0000_t75" style="width:480.2pt;height:269.85pt" o:ole="" o:bordertopcolor="this" o:borderleftcolor="this" o:borderbottomcolor="this" o:borderrightcolor="this">
+        <w:object w:dxaOrig="12770" w:dyaOrig="7199">
+          <v:shape id="_x0000_i1043" type="#_x0000_t75" style="width:478.95pt;height:270.45pt" o:ole="">
             <v:imagedata r:id="rId47" o:title=""/>
             <w10:bordertop type="single" width="4" shadow="t"/>
             <w10:borderleft type="single" width="4" shadow="t"/>
             <w10:borderbottom type="single" width="4" shadow="t"/>
             <w10:borderright type="single" width="4" shadow="t"/>
           </v:shape>
-          <o:OLEObject Type="Link" ProgID="PowerPoint.Slide.8" ShapeID="_x0000_i1045" DrawAspect="Content" r:id="rId48" UpdateMode="Always">
+          <o:OLEObject Type="Link" ProgID="PowerPoint.Slide.8" ShapeID="_x0000_i1043" DrawAspect="Content" r:id="rId48" UpdateMode="Always">
             <o:LinkType>EnhancedMetaFile</o:LinkType>
             <o:LockedField>false</o:LockedField>
           </o:OLEObject>
@@ -899,15 +899,15 @@
     <w:p/>
     <w:p>
       <w:r>
-        <w:object w:dxaOrig="12805" w:dyaOrig="7189">
-          <v:shape id="_x0000_i1046" type="#_x0000_t75" style="width:480.2pt;height:269.85pt" o:ole="" o:bordertopcolor="this" o:borderleftcolor="this" o:borderbottomcolor="this" o:borderrightcolor="this">
+        <w:object w:dxaOrig="12770" w:dyaOrig="7199">
+          <v:shape id="_x0000_i1044" type="#_x0000_t75" style="width:478.95pt;height:270.45pt" o:ole="">
             <v:imagedata r:id="rId49" o:title=""/>
             <w10:bordertop type="single" width="4" shadow="t"/>
             <w10:borderleft type="single" width="4" shadow="t"/>
             <w10:borderbottom type="single" width="4" shadow="t"/>
             <w10:borderright type="single" width="4" shadow="t"/>
           </v:shape>
-          <o:OLEObject Type="Link" ProgID="PowerPoint.Slide.8" ShapeID="_x0000_i1046" DrawAspect="Content" r:id="rId50" UpdateMode="Always">
+          <o:OLEObject Type="Link" ProgID="PowerPoint.Slide.8" ShapeID="_x0000_i1044" DrawAspect="Content" r:id="rId50" UpdateMode="Always">
             <o:LinkType>EnhancedMetaFile</o:LinkType>
             <o:LockedField>false</o:LockedField>
           </o:OLEObject>
@@ -936,15 +936,15 @@
     <w:p/>
     <w:p>
       <w:r>
-        <w:object w:dxaOrig="12805" w:dyaOrig="7189">
-          <v:shape id="_x0000_i1047" type="#_x0000_t75" style="width:480.2pt;height:269.85pt" o:ole="" o:bordertopcolor="this" o:borderleftcolor="this" o:borderbottomcolor="this" o:borderrightcolor="this">
+        <w:object w:dxaOrig="12770" w:dyaOrig="7199">
+          <v:shape id="_x0000_i1045" type="#_x0000_t75" style="width:478.95pt;height:270.45pt" o:ole="">
             <v:imagedata r:id="rId51" o:title=""/>
             <w10:bordertop type="single" width="4" shadow="t"/>
             <w10:borderleft type="single" width="4" shadow="t"/>
             <w10:borderbottom type="single" width="4" shadow="t"/>
             <w10:borderright type="single" width="4" shadow="t"/>
           </v:shape>
-          <o:OLEObject Type="Link" ProgID="PowerPoint.Slide.8" ShapeID="_x0000_i1047" DrawAspect="Content" r:id="rId52" UpdateMode="Always">
+          <o:OLEObject Type="Link" ProgID="PowerPoint.Slide.8" ShapeID="_x0000_i1045" DrawAspect="Content" r:id="rId52" UpdateMode="Always">
             <o:LinkType>EnhancedMetaFile</o:LinkType>
             <o:LockedField>false</o:LockedField>
           </o:OLEObject>
@@ -974,15 +974,15 @@
     <w:p/>
     <w:p>
       <w:r>
-        <w:object w:dxaOrig="12805" w:dyaOrig="7189">
-          <v:shape id="_x0000_i1048" type="#_x0000_t75" style="width:480.2pt;height:269.85pt" o:ole="" o:bordertopcolor="this" o:borderleftcolor="this" o:borderbottomcolor="this" o:borderrightcolor="this">
+        <w:object w:dxaOrig="12770" w:dyaOrig="7199">
+          <v:shape id="_x0000_i1046" type="#_x0000_t75" style="width:478.95pt;height:270.45pt" o:ole="">
             <v:imagedata r:id="rId53" o:title=""/>
             <w10:bordertop type="single" width="4" shadow="t"/>
             <w10:borderleft type="single" width="4" shadow="t"/>
             <w10:borderbottom type="single" width="4" shadow="t"/>
             <w10:borderright type="single" width="4" shadow="t"/>
           </v:shape>
-          <o:OLEObject Type="Link" ProgID="PowerPoint.Slide.8" ShapeID="_x0000_i1048" DrawAspect="Content" r:id="rId54" UpdateMode="Always">
+          <o:OLEObject Type="Link" ProgID="PowerPoint.Slide.8" ShapeID="_x0000_i1046" DrawAspect="Content" r:id="rId54" UpdateMode="Always">
             <o:LinkType>EnhancedMetaFile</o:LinkType>
             <o:LockedField>false</o:LockedField>
           </o:OLEObject>
@@ -1018,15 +1018,15 @@
     <w:p/>
     <w:p>
       <w:r>
-        <w:object w:dxaOrig="12805" w:dyaOrig="7189">
-          <v:shape id="_x0000_i1049" type="#_x0000_t75" style="width:480.2pt;height:269.85pt" o:ole="" o:bordertopcolor="this" o:borderleftcolor="this" o:borderbottomcolor="this" o:borderrightcolor="this">
+        <w:object w:dxaOrig="12770" w:dyaOrig="7199">
+          <v:shape id="_x0000_i1047" type="#_x0000_t75" style="width:478.95pt;height:270.45pt" o:ole="">
             <v:imagedata r:id="rId55" o:title=""/>
             <w10:bordertop type="single" width="4" shadow="t"/>
             <w10:borderleft type="single" width="4" shadow="t"/>
             <w10:borderbottom type="single" width="4" shadow="t"/>
             <w10:borderright type="single" width="4" shadow="t"/>
           </v:shape>
-          <o:OLEObject Type="Link" ProgID="PowerPoint.Slide.8" ShapeID="_x0000_i1049" DrawAspect="Content" r:id="rId56" UpdateMode="Always">
+          <o:OLEObject Type="Link" ProgID="PowerPoint.Slide.8" ShapeID="_x0000_i1047" DrawAspect="Content" r:id="rId56" UpdateMode="Always">
             <o:LinkType>EnhancedMetaFile</o:LinkType>
             <o:LockedField>false</o:LockedField>
           </o:OLEObject>
@@ -1066,15 +1066,15 @@
     <w:p/>
     <w:p>
       <w:r>
-        <w:object w:dxaOrig="12805" w:dyaOrig="7189">
-          <v:shape id="_x0000_i1050" type="#_x0000_t75" style="width:480.2pt;height:269.85pt" o:ole="" o:bordertopcolor="this" o:borderleftcolor="this" o:borderbottomcolor="this" o:borderrightcolor="this">
+        <w:object w:dxaOrig="12770" w:dyaOrig="7199">
+          <v:shape id="_x0000_i1048" type="#_x0000_t75" style="width:478.95pt;height:270.45pt" o:ole="">
             <v:imagedata r:id="rId57" o:title=""/>
             <w10:bordertop type="single" width="4" shadow="t"/>
             <w10:borderleft type="single" width="4" shadow="t"/>
             <w10:borderbottom type="single" width="4" shadow="t"/>
             <w10:borderright type="single" width="4" shadow="t"/>
           </v:shape>
-          <o:OLEObject Type="Link" ProgID="PowerPoint.Slide.8" ShapeID="_x0000_i1050" DrawAspect="Content" r:id="rId58" UpdateMode="Always">
+          <o:OLEObject Type="Link" ProgID="PowerPoint.Slide.8" ShapeID="_x0000_i1048" DrawAspect="Content" r:id="rId58" UpdateMode="Always">
             <o:LinkType>EnhancedMetaFile</o:LinkType>
             <o:LockedField>false</o:LockedField>
           </o:OLEObject>
@@ -1104,15 +1104,15 @@
     <w:p/>
     <w:p>
       <w:r>
-        <w:object w:dxaOrig="12805" w:dyaOrig="7189">
-          <v:shape id="_x0000_i1051" type="#_x0000_t75" style="width:480.2pt;height:269.85pt" o:ole="" o:bordertopcolor="this" o:borderleftcolor="this" o:borderbottomcolor="this" o:borderrightcolor="this">
+        <w:object w:dxaOrig="12770" w:dyaOrig="7199">
+          <v:shape id="_x0000_i1049" type="#_x0000_t75" style="width:478.95pt;height:270.45pt" o:ole="">
             <v:imagedata r:id="rId59" o:title=""/>
             <w10:bordertop type="single" width="4" shadow="t"/>
             <w10:borderleft type="single" width="4" shadow="t"/>
             <w10:borderbottom type="single" width="4" shadow="t"/>
             <w10:borderright type="single" width="4" shadow="t"/>
           </v:shape>
-          <o:OLEObject Type="Link" ProgID="PowerPoint.Slide.8" ShapeID="_x0000_i1051" DrawAspect="Content" r:id="rId60" UpdateMode="Always">
+          <o:OLEObject Type="Link" ProgID="PowerPoint.Slide.8" ShapeID="_x0000_i1049" DrawAspect="Content" r:id="rId60" UpdateMode="Always">
             <o:LinkType>EnhancedMetaFile</o:LinkType>
             <o:LockedField>false</o:LockedField>
           </o:OLEObject>
@@ -1142,15 +1142,15 @@
     <w:p/>
     <w:p>
       <w:r>
-        <w:object w:dxaOrig="12805" w:dyaOrig="7189">
-          <v:shape id="_x0000_i1052" type="#_x0000_t75" style="width:480.2pt;height:269.85pt" o:ole="" o:bordertopcolor="this" o:borderleftcolor="this" o:borderbottomcolor="this" o:borderrightcolor="this">
+        <w:object w:dxaOrig="12770" w:dyaOrig="7199">
+          <v:shape id="_x0000_i1050" type="#_x0000_t75" style="width:478.95pt;height:270.45pt" o:ole="">
             <v:imagedata r:id="rId61" o:title=""/>
             <w10:bordertop type="single" width="4" shadow="t"/>
             <w10:borderleft type="single" width="4" shadow="t"/>
             <w10:borderbottom type="single" width="4" shadow="t"/>
             <w10:borderright type="single" width="4" shadow="t"/>
           </v:shape>
-          <o:OLEObject Type="Link" ProgID="PowerPoint.Slide.8" ShapeID="_x0000_i1052" DrawAspect="Content" r:id="rId62" UpdateMode="Always">
+          <o:OLEObject Type="Link" ProgID="PowerPoint.Slide.8" ShapeID="_x0000_i1050" DrawAspect="Content" r:id="rId62" UpdateMode="Always">
             <o:LinkType>EnhancedMetaFile</o:LinkType>
             <o:LockedField>false</o:LockedField>
           </o:OLEObject>
@@ -1179,15 +1179,15 @@
     <w:p/>
     <w:p>
       <w:r>
-        <w:object w:dxaOrig="12805" w:dyaOrig="7189">
-          <v:shape id="_x0000_i1053" type="#_x0000_t75" style="width:480.2pt;height:269.85pt" o:ole="" o:bordertopcolor="this" o:borderleftcolor="this" o:borderbottomcolor="this" o:borderrightcolor="this">
+        <w:object w:dxaOrig="12770" w:dyaOrig="7199">
+          <v:shape id="_x0000_i1051" type="#_x0000_t75" style="width:478.95pt;height:270.45pt" o:ole="">
             <v:imagedata r:id="rId63" o:title=""/>
             <w10:bordertop type="single" width="4" shadow="t"/>
             <w10:borderleft type="single" width="4" shadow="t"/>
             <w10:borderbottom type="single" width="4" shadow="t"/>
             <w10:borderright type="single" width="4" shadow="t"/>
           </v:shape>
-          <o:OLEObject Type="Link" ProgID="PowerPoint.Slide.8" ShapeID="_x0000_i1053" DrawAspect="Content" r:id="rId64" UpdateMode="Always">
+          <o:OLEObject Type="Link" ProgID="PowerPoint.Slide.8" ShapeID="_x0000_i1051" DrawAspect="Content" r:id="rId64" UpdateMode="Always">
             <o:LinkType>EnhancedMetaFile</o:LinkType>
             <o:LockedField>false</o:LockedField>
           </o:OLEObject>
@@ -1217,15 +1217,15 @@
     <w:p/>
     <w:p>
       <w:r>
-        <w:object w:dxaOrig="12805" w:dyaOrig="7189">
-          <v:shape id="_x0000_i1054" type="#_x0000_t75" style="width:480.2pt;height:269.85pt" o:ole="" o:bordertopcolor="this" o:borderleftcolor="this" o:borderbottomcolor="this" o:borderrightcolor="this">
+        <w:object w:dxaOrig="12770" w:dyaOrig="7199">
+          <v:shape id="_x0000_i1052" type="#_x0000_t75" style="width:478.95pt;height:270.45pt" o:ole="">
             <v:imagedata r:id="rId65" o:title=""/>
             <w10:bordertop type="single" width="4" shadow="t"/>
             <w10:borderleft type="single" width="4" shadow="t"/>
             <w10:borderbottom type="single" width="4" shadow="t"/>
             <w10:borderright type="single" width="4" shadow="t"/>
           </v:shape>
-          <o:OLEObject Type="Link" ProgID="PowerPoint.Slide.8" ShapeID="_x0000_i1054" DrawAspect="Content" r:id="rId66" UpdateMode="Always">
+          <o:OLEObject Type="Link" ProgID="PowerPoint.Slide.8" ShapeID="_x0000_i1052" DrawAspect="Content" r:id="rId66" UpdateMode="Always">
             <o:LinkType>EnhancedMetaFile</o:LinkType>
             <o:LockedField>false</o:LockedField>
           </o:OLEObject>
@@ -1254,15 +1254,15 @@
     <w:p/>
     <w:p>
       <w:r>
-        <w:object w:dxaOrig="12805" w:dyaOrig="7189">
-          <v:shape id="_x0000_i1055" type="#_x0000_t75" style="width:480.2pt;height:269.85pt" o:ole="" o:bordertopcolor="this" o:borderleftcolor="this" o:borderbottomcolor="this" o:borderrightcolor="this">
+        <w:object w:dxaOrig="12770" w:dyaOrig="7199">
+          <v:shape id="_x0000_i1053" type="#_x0000_t75" style="width:479.05pt;height:270.2pt" o:ole="">
             <v:imagedata r:id="rId67" o:title=""/>
             <w10:bordertop type="single" width="4" shadow="t"/>
             <w10:borderleft type="single" width="4" shadow="t"/>
             <w10:borderbottom type="single" width="4" shadow="t"/>
             <w10:borderright type="single" width="4" shadow="t"/>
           </v:shape>
-          <o:OLEObject Type="Link" ProgID="PowerPoint.Slide.8" ShapeID="_x0000_i1055" DrawAspect="Content" r:id="rId68" UpdateMode="Always">
+          <o:OLEObject Type="Link" ProgID="PowerPoint.Slide.8" ShapeID="_x0000_i1053" DrawAspect="Content" r:id="rId68" UpdateMode="Always">
             <o:LinkType>EnhancedMetaFile</o:LinkType>
             <o:LockedField>false</o:LockedField>
           </o:OLEObject>
@@ -1292,15 +1292,15 @@
     <w:p/>
     <w:p>
       <w:r>
-        <w:object w:dxaOrig="12805" w:dyaOrig="7189">
-          <v:shape id="_x0000_i1056" type="#_x0000_t75" style="width:480.2pt;height:269.85pt" o:ole="" o:bordertopcolor="this" o:borderleftcolor="this" o:borderbottomcolor="this" o:borderrightcolor="this">
+        <w:object w:dxaOrig="12770" w:dyaOrig="7199">
+          <v:shape id="_x0000_i1054" type="#_x0000_t75" style="width:479.05pt;height:270.2pt" o:ole="">
             <v:imagedata r:id="rId69" o:title=""/>
             <w10:bordertop type="single" width="4" shadow="t"/>
             <w10:borderleft type="single" width="4" shadow="t"/>
             <w10:borderbottom type="single" width="4" shadow="t"/>
             <w10:borderright type="single" width="4" shadow="t"/>
           </v:shape>
-          <o:OLEObject Type="Link" ProgID="PowerPoint.Slide.8" ShapeID="_x0000_i1056" DrawAspect="Content" r:id="rId70" UpdateMode="Always">
+          <o:OLEObject Type="Link" ProgID="PowerPoint.Slide.8" ShapeID="_x0000_i1054" DrawAspect="Content" r:id="rId70" UpdateMode="Always">
             <o:LinkType>EnhancedMetaFile</o:LinkType>
             <o:LockedField>false</o:LockedField>
           </o:OLEObject>
@@ -1329,15 +1329,15 @@
     <w:p/>
     <w:p>
       <w:r>
-        <w:object w:dxaOrig="12805" w:dyaOrig="7189">
-          <v:shape id="_x0000_i1057" type="#_x0000_t75" style="width:480.2pt;height:269.85pt" o:ole="" o:bordertopcolor="this" o:borderleftcolor="this" o:borderbottomcolor="this" o:borderrightcolor="this">
+        <w:object w:dxaOrig="12770" w:dyaOrig="7199">
+          <v:shape id="_x0000_i1055" type="#_x0000_t75" style="width:479.05pt;height:270.2pt" o:ole="">
             <v:imagedata r:id="rId71" o:title=""/>
             <w10:bordertop type="single" width="4" shadow="t"/>
             <w10:borderleft type="single" width="4" shadow="t"/>
             <w10:borderbottom type="single" width="4" shadow="t"/>
             <w10:borderright type="single" width="4" shadow="t"/>
           </v:shape>
-          <o:OLEObject Type="Link" ProgID="PowerPoint.Slide.8" ShapeID="_x0000_i1057" DrawAspect="Content" r:id="rId72" UpdateMode="Always">
+          <o:OLEObject Type="Link" ProgID="PowerPoint.Slide.8" ShapeID="_x0000_i1055" DrawAspect="Content" r:id="rId72" UpdateMode="Always">
             <o:LinkType>EnhancedMetaFile</o:LinkType>
             <o:LockedField>false</o:LockedField>
           </o:OLEObject>
@@ -1368,15 +1368,15 @@
     <w:p/>
     <w:p>
       <w:r>
-        <w:object w:dxaOrig="12805" w:dyaOrig="7189">
-          <v:shape id="_x0000_i1058" type="#_x0000_t75" style="width:480.2pt;height:269.85pt" o:ole="" o:bordertopcolor="this" o:borderleftcolor="this" o:borderbottomcolor="this" o:borderrightcolor="this">
+        <w:object w:dxaOrig="12770" w:dyaOrig="7199">
+          <v:shape id="_x0000_i1056" type="#_x0000_t75" style="width:479.05pt;height:270.2pt" o:ole="">
             <v:imagedata r:id="rId73" o:title=""/>
             <w10:bordertop type="single" width="4" shadow="t"/>
             <w10:borderleft type="single" width="4" shadow="t"/>
             <w10:borderbottom type="single" width="4" shadow="t"/>
             <w10:borderright type="single" width="4" shadow="t"/>
           </v:shape>
-          <o:OLEObject Type="Link" ProgID="PowerPoint.Slide.8" ShapeID="_x0000_i1058" DrawAspect="Content" r:id="rId74" UpdateMode="Always">
+          <o:OLEObject Type="Link" ProgID="PowerPoint.Slide.8" ShapeID="_x0000_i1056" DrawAspect="Content" r:id="rId74" UpdateMode="Always">
             <o:LinkType>EnhancedMetaFile</o:LinkType>
             <o:LockedField>false</o:LockedField>
           </o:OLEObject>
@@ -1411,15 +1411,15 @@
     <w:p/>
     <w:p>
       <w:r>
-        <w:object w:dxaOrig="12805" w:dyaOrig="7189">
-          <v:shape id="_x0000_i1059" type="#_x0000_t75" style="width:480.2pt;height:269.85pt" o:ole="" o:bordertopcolor="this" o:borderleftcolor="this" o:borderbottomcolor="this" o:borderrightcolor="this">
+        <w:object w:dxaOrig="12770" w:dyaOrig="7199">
+          <v:shape id="_x0000_i1057" type="#_x0000_t75" style="width:479.05pt;height:270.2pt" o:ole="">
             <v:imagedata r:id="rId75" o:title=""/>
             <w10:bordertop type="single" width="4" shadow="t"/>
             <w10:borderleft type="single" width="4" shadow="t"/>
             <w10:borderbottom type="single" width="4" shadow="t"/>
             <w10:borderright type="single" width="4" shadow="t"/>
           </v:shape>
-          <o:OLEObject Type="Link" ProgID="PowerPoint.Slide.8" ShapeID="_x0000_i1059" DrawAspect="Content" r:id="rId76" UpdateMode="Always">
+          <o:OLEObject Type="Link" ProgID="PowerPoint.Slide.8" ShapeID="_x0000_i1057" DrawAspect="Content" r:id="rId76" UpdateMode="Always">
             <o:LinkType>EnhancedMetaFile</o:LinkType>
             <o:LockedField>false</o:LockedField>
           </o:OLEObject>
@@ -1455,15 +1455,15 @@
     <w:p/>
     <w:p>
       <w:r>
-        <w:object w:dxaOrig="12805" w:dyaOrig="7189">
-          <v:shape id="_x0000_i1060" type="#_x0000_t75" style="width:480.2pt;height:269.85pt" o:ole="" o:bordertopcolor="this" o:borderleftcolor="this" o:borderbottomcolor="this" o:borderrightcolor="this">
+        <w:object w:dxaOrig="12770" w:dyaOrig="7199">
+          <v:shape id="_x0000_i1058" type="#_x0000_t75" style="width:479.05pt;height:270.2pt" o:ole="">
             <v:imagedata r:id="rId77" o:title=""/>
             <w10:bordertop type="single" width="4" shadow="t"/>
             <w10:borderleft type="single" width="4" shadow="t"/>
             <w10:borderbottom type="single" width="4" shadow="t"/>
             <w10:borderright type="single" width="4" shadow="t"/>
           </v:shape>
-          <o:OLEObject Type="Link" ProgID="PowerPoint.Slide.8" ShapeID="_x0000_i1060" DrawAspect="Content" r:id="rId78" UpdateMode="Always">
+          <o:OLEObject Type="Link" ProgID="PowerPoint.Slide.8" ShapeID="_x0000_i1058" DrawAspect="Content" r:id="rId78" UpdateMode="Always">
             <o:LinkType>EnhancedMetaFile</o:LinkType>
             <o:LockedField>false</o:LockedField>
           </o:OLEObject>
@@ -1492,15 +1492,15 @@
     <w:p/>
     <w:p>
       <w:r>
-        <w:object w:dxaOrig="12805" w:dyaOrig="7189">
-          <v:shape id="_x0000_i1061" type="#_x0000_t75" style="width:480.2pt;height:269.85pt" o:ole="" o:bordertopcolor="this" o:borderleftcolor="this" o:borderbottomcolor="this" o:borderrightcolor="this">
+        <w:object w:dxaOrig="12770" w:dyaOrig="7199">
+          <v:shape id="_x0000_i1059" type="#_x0000_t75" style="width:479.05pt;height:270.2pt" o:ole="">
             <v:imagedata r:id="rId79" o:title=""/>
             <w10:bordertop type="single" width="4" shadow="t"/>
             <w10:borderleft type="single" width="4" shadow="t"/>
             <w10:borderbottom type="single" width="4" shadow="t"/>
             <w10:borderright type="single" width="4" shadow="t"/>
           </v:shape>
-          <o:OLEObject Type="Link" ProgID="PowerPoint.Slide.8" ShapeID="_x0000_i1061" DrawAspect="Content" r:id="rId80" UpdateMode="Always">
+          <o:OLEObject Type="Link" ProgID="PowerPoint.Slide.8" ShapeID="_x0000_i1059" DrawAspect="Content" r:id="rId80" UpdateMode="Always">
             <o:LinkType>EnhancedMetaFile</o:LinkType>
             <o:LockedField>false</o:LockedField>
           </o:OLEObject>
@@ -1529,15 +1529,15 @@
     <w:p/>
     <w:p>
       <w:r>
-        <w:object w:dxaOrig="12805" w:dyaOrig="7189">
-          <v:shape id="_x0000_i1062" type="#_x0000_t75" style="width:480.2pt;height:269.85pt" o:ole="" o:bordertopcolor="this" o:borderleftcolor="this" o:borderbottomcolor="this" o:borderrightcolor="this">
+        <w:object w:dxaOrig="12770" w:dyaOrig="7199">
+          <v:shape id="_x0000_i1060" type="#_x0000_t75" style="width:479.05pt;height:270.2pt" o:ole="">
             <v:imagedata r:id="rId81" o:title=""/>
             <w10:bordertop type="single" width="4" shadow="t"/>
             <w10:borderleft type="single" width="4" shadow="t"/>
             <w10:borderbottom type="single" width="4" shadow="t"/>
             <w10:borderright type="single" width="4" shadow="t"/>
           </v:shape>
-          <o:OLEObject Type="Link" ProgID="PowerPoint.Slide.8" ShapeID="_x0000_i1062" DrawAspect="Content" r:id="rId82" UpdateMode="Always">
+          <o:OLEObject Type="Link" ProgID="PowerPoint.Slide.8" ShapeID="_x0000_i1060" DrawAspect="Content" r:id="rId82" UpdateMode="Always">
             <o:LinkType>EnhancedMetaFile</o:LinkType>
             <o:LockedField>false</o:LockedField>
           </o:OLEObject>
@@ -1572,15 +1572,15 @@
     <w:p/>
     <w:p>
       <w:r>
-        <w:object w:dxaOrig="12805" w:dyaOrig="7189">
-          <v:shape id="_x0000_i1063" type="#_x0000_t75" style="width:480.2pt;height:269.85pt" o:ole="" o:bordertopcolor="this" o:borderleftcolor="this" o:borderbottomcolor="this" o:borderrightcolor="this">
+        <w:object w:dxaOrig="12770" w:dyaOrig="7199">
+          <v:shape id="_x0000_i1061" type="#_x0000_t75" style="width:479.05pt;height:270.2pt" o:ole="">
             <v:imagedata r:id="rId83" o:title=""/>
             <w10:bordertop type="single" width="4" shadow="t"/>
             <w10:borderleft type="single" width="4" shadow="t"/>
             <w10:borderbottom type="single" width="4" shadow="t"/>
             <w10:borderright type="single" width="4" shadow="t"/>
           </v:shape>
-          <o:OLEObject Type="Link" ProgID="PowerPoint.Slide.8" ShapeID="_x0000_i1063" DrawAspect="Content" r:id="rId84" UpdateMode="Always">
+          <o:OLEObject Type="Link" ProgID="PowerPoint.Slide.8" ShapeID="_x0000_i1061" DrawAspect="Content" r:id="rId84" UpdateMode="Always">
             <o:LinkType>EnhancedMetaFile</o:LinkType>
             <o:LockedField>false</o:LockedField>
           </o:OLEObject>
@@ -1610,15 +1610,15 @@
     <w:p/>
     <w:p>
       <w:r>
-        <w:object w:dxaOrig="12805" w:dyaOrig="7189">
-          <v:shape id="_x0000_i1064" type="#_x0000_t75" style="width:480.2pt;height:269.85pt" o:ole="" o:bordertopcolor="this" o:borderleftcolor="this" o:borderbottomcolor="this" o:borderrightcolor="this">
+        <w:object w:dxaOrig="12770" w:dyaOrig="7199">
+          <v:shape id="_x0000_i1062" type="#_x0000_t75" style="width:479.05pt;height:270.2pt" o:ole="">
             <v:imagedata r:id="rId85" o:title=""/>
             <w10:bordertop type="single" width="4" shadow="t"/>
             <w10:borderleft type="single" width="4" shadow="t"/>
             <w10:borderbottom type="single" width="4" shadow="t"/>
             <w10:borderright type="single" width="4" shadow="t"/>
           </v:shape>
-          <o:OLEObject Type="Link" ProgID="PowerPoint.Slide.8" ShapeID="_x0000_i1064" DrawAspect="Content" r:id="rId86" UpdateMode="Always">
+          <o:OLEObject Type="Link" ProgID="PowerPoint.Slide.8" ShapeID="_x0000_i1062" DrawAspect="Content" r:id="rId86" UpdateMode="Always">
             <o:LinkType>EnhancedMetaFile</o:LinkType>
             <o:LockedField>false</o:LockedField>
           </o:OLEObject>
@@ -1648,15 +1648,15 @@
     <w:p/>
     <w:p>
       <w:r>
-        <w:object w:dxaOrig="12805" w:dyaOrig="7189">
-          <v:shape id="_x0000_i1065" type="#_x0000_t75" style="width:480.2pt;height:269.85pt" o:ole="" o:bordertopcolor="this" o:borderleftcolor="this" o:borderbottomcolor="this" o:borderrightcolor="this">
+        <w:object w:dxaOrig="12770" w:dyaOrig="7199">
+          <v:shape id="_x0000_i1063" type="#_x0000_t75" style="width:479.05pt;height:270.2pt" o:ole="">
             <v:imagedata r:id="rId87" o:title=""/>
             <w10:bordertop type="single" width="4" shadow="t"/>
             <w10:borderleft type="single" width="4" shadow="t"/>
             <w10:borderbottom type="single" width="4" shadow="t"/>
             <w10:borderright type="single" width="4" shadow="t"/>
           </v:shape>
-          <o:OLEObject Type="Link" ProgID="PowerPoint.Slide.8" ShapeID="_x0000_i1065" DrawAspect="Content" r:id="rId88" UpdateMode="Always">
+          <o:OLEObject Type="Link" ProgID="PowerPoint.Slide.8" ShapeID="_x0000_i1063" DrawAspect="Content" r:id="rId88" UpdateMode="Always">
             <o:LinkType>EnhancedMetaFile</o:LinkType>
             <o:LockedField>false</o:LockedField>
           </o:OLEObject>
@@ -1707,15 +1707,15 @@
     <w:p/>
     <w:p>
       <w:r>
-        <w:object w:dxaOrig="12805" w:dyaOrig="7189">
-          <v:shape id="_x0000_i1066" type="#_x0000_t75" style="width:480.2pt;height:269.85pt" o:ole="" o:bordertopcolor="this" o:borderleftcolor="this" o:borderbottomcolor="this" o:borderrightcolor="this">
+        <w:object w:dxaOrig="12770" w:dyaOrig="7199">
+          <v:shape id="_x0000_i1064" type="#_x0000_t75" style="width:479.05pt;height:270.2pt" o:ole="">
             <v:imagedata r:id="rId89" o:title=""/>
             <w10:bordertop type="single" width="4" shadow="t"/>
             <w10:borderleft type="single" width="4" shadow="t"/>
             <w10:borderbottom type="single" width="4" shadow="t"/>
             <w10:borderright type="single" width="4" shadow="t"/>
           </v:shape>
-          <o:OLEObject Type="Link" ProgID="PowerPoint.Slide.8" ShapeID="_x0000_i1066" DrawAspect="Content" r:id="rId90" UpdateMode="Always">
+          <o:OLEObject Type="Link" ProgID="PowerPoint.Slide.8" ShapeID="_x0000_i1064" DrawAspect="Content" r:id="rId90" UpdateMode="Always">
             <o:LinkType>EnhancedMetaFile</o:LinkType>
             <o:LockedField>false</o:LockedField>
           </o:OLEObject>
@@ -1744,15 +1744,15 @@
     <w:p/>
     <w:p>
       <w:r>
-        <w:object w:dxaOrig="12805" w:dyaOrig="7189">
-          <v:shape id="_x0000_i1067" type="#_x0000_t75" style="width:480.2pt;height:269.85pt" o:ole="" o:bordertopcolor="this" o:borderleftcolor="this" o:borderbottomcolor="this" o:borderrightcolor="this">
+        <w:object w:dxaOrig="12770" w:dyaOrig="7199">
+          <v:shape id="_x0000_i1065" type="#_x0000_t75" style="width:479.05pt;height:270.2pt" o:ole="">
             <v:imagedata r:id="rId91" o:title=""/>
             <w10:bordertop type="single" width="4" shadow="t"/>
             <w10:borderleft type="single" width="4" shadow="t"/>
             <w10:borderbottom type="single" width="4" shadow="t"/>
             <w10:borderright type="single" width="4" shadow="t"/>
           </v:shape>
-          <o:OLEObject Type="Link" ProgID="PowerPoint.Slide.8" ShapeID="_x0000_i1067" DrawAspect="Content" r:id="rId92" UpdateMode="Always">
+          <o:OLEObject Type="Link" ProgID="PowerPoint.Slide.8" ShapeID="_x0000_i1065" DrawAspect="Content" r:id="rId92" UpdateMode="Always">
             <o:LinkType>EnhancedMetaFile</o:LinkType>
             <o:LockedField>false</o:LockedField>
           </o:OLEObject>
@@ -1783,15 +1783,15 @@
     <w:p/>
     <w:p>
       <w:r>
-        <w:object w:dxaOrig="12805" w:dyaOrig="7189">
-          <v:shape id="_x0000_i1068" type="#_x0000_t75" style="width:480.2pt;height:269.85pt" o:ole="" o:bordertopcolor="this" o:borderleftcolor="this" o:borderbottomcolor="this" o:borderrightcolor="this">
+        <w:object w:dxaOrig="12770" w:dyaOrig="7199">
+          <v:shape id="_x0000_i1066" type="#_x0000_t75" style="width:479.05pt;height:270.2pt" o:ole="">
             <v:imagedata r:id="rId93" o:title=""/>
             <w10:bordertop type="single" width="4" shadow="t"/>
             <w10:borderleft type="single" width="4" shadow="t"/>
             <w10:borderbottom type="single" width="4" shadow="t"/>
             <w10:borderright type="single" width="4" shadow="t"/>
           </v:shape>
-          <o:OLEObject Type="Link" ProgID="PowerPoint.Slide.8" ShapeID="_x0000_i1068" DrawAspect="Content" r:id="rId94" UpdateMode="Always">
+          <o:OLEObject Type="Link" ProgID="PowerPoint.Slide.8" ShapeID="_x0000_i1066" DrawAspect="Content" r:id="rId94" UpdateMode="Always">
             <o:LinkType>EnhancedMetaFile</o:LinkType>
             <o:LockedField>false</o:LockedField>
           </o:OLEObject>
@@ -1836,15 +1836,15 @@
     <w:p/>
     <w:p>
       <w:r>
-        <w:object w:dxaOrig="12805" w:dyaOrig="7189">
-          <v:shape id="_x0000_i1069" type="#_x0000_t75" style="width:480.2pt;height:269.85pt" o:ole="" o:bordertopcolor="this" o:borderleftcolor="this" o:borderbottomcolor="this" o:borderrightcolor="this">
+        <w:object w:dxaOrig="12770" w:dyaOrig="7199">
+          <v:shape id="_x0000_i1067" type="#_x0000_t75" style="width:479.05pt;height:270.2pt" o:ole="">
             <v:imagedata r:id="rId95" o:title=""/>
             <w10:bordertop type="single" width="4" shadow="t"/>
             <w10:borderleft type="single" width="4" shadow="t"/>
             <w10:borderbottom type="single" width="4" shadow="t"/>
             <w10:borderright type="single" width="4" shadow="t"/>
           </v:shape>
-          <o:OLEObject Type="Link" ProgID="PowerPoint.Slide.8" ShapeID="_x0000_i1069" DrawAspect="Content" r:id="rId96" UpdateMode="Always">
+          <o:OLEObject Type="Link" ProgID="PowerPoint.Slide.8" ShapeID="_x0000_i1067" DrawAspect="Content" r:id="rId96" UpdateMode="Always">
             <o:LinkType>EnhancedMetaFile</o:LinkType>
             <o:LockedField>false</o:LockedField>
           </o:OLEObject>
@@ -1879,15 +1879,15 @@
     <w:p/>
     <w:p>
       <w:r>
-        <w:object w:dxaOrig="12805" w:dyaOrig="7189">
-          <v:shape id="_x0000_i1070" type="#_x0000_t75" style="width:480.2pt;height:269.85pt" o:ole="" o:bordertopcolor="this" o:borderleftcolor="this" o:borderbottomcolor="this" o:borderrightcolor="this">
+        <w:object w:dxaOrig="12770" w:dyaOrig="7199">
+          <v:shape id="_x0000_i1068" type="#_x0000_t75" style="width:479.05pt;height:270.2pt" o:ole="">
             <v:imagedata r:id="rId97" o:title=""/>
             <w10:bordertop type="single" width="4" shadow="t"/>
             <w10:borderleft type="single" width="4" shadow="t"/>
             <w10:borderbottom type="single" width="4" shadow="t"/>
             <w10:borderright type="single" width="4" shadow="t"/>
           </v:shape>
-          <o:OLEObject Type="Link" ProgID="PowerPoint.Slide.8" ShapeID="_x0000_i1070" DrawAspect="Content" r:id="rId98" UpdateMode="Always">
+          <o:OLEObject Type="Link" ProgID="PowerPoint.Slide.8" ShapeID="_x0000_i1068" DrawAspect="Content" r:id="rId98" UpdateMode="Always">
             <o:LinkType>EnhancedMetaFile</o:LinkType>
             <o:LockedField>false</o:LockedField>
           </o:OLEObject>
@@ -1923,15 +1923,15 @@
     <w:p/>
     <w:p>
       <w:r>
-        <w:object w:dxaOrig="12805" w:dyaOrig="7189">
-          <v:shape id="_x0000_i1071" type="#_x0000_t75" style="width:480.2pt;height:269.85pt" o:ole="" o:bordertopcolor="this" o:borderleftcolor="this" o:borderbottomcolor="this" o:borderrightcolor="this">
+        <w:object w:dxaOrig="12770" w:dyaOrig="7199">
+          <v:shape id="_x0000_i1069" type="#_x0000_t75" style="width:479.05pt;height:270.2pt" o:ole="">
             <v:imagedata r:id="rId99" o:title=""/>
             <w10:bordertop type="single" width="4" shadow="t"/>
             <w10:borderleft type="single" width="4" shadow="t"/>
             <w10:borderbottom type="single" width="4" shadow="t"/>
             <w10:borderright type="single" width="4" shadow="t"/>
           </v:shape>
-          <o:OLEObject Type="Link" ProgID="PowerPoint.Slide.8" ShapeID="_x0000_i1071" DrawAspect="Content" r:id="rId100" UpdateMode="Always">
+          <o:OLEObject Type="Link" ProgID="PowerPoint.Slide.8" ShapeID="_x0000_i1069" DrawAspect="Content" r:id="rId100" UpdateMode="Always">
             <o:LinkType>EnhancedMetaFile</o:LinkType>
             <o:LockedField>false</o:LockedField>
           </o:OLEObject>
@@ -1960,15 +1960,15 @@
     <w:p/>
     <w:p>
       <w:r>
-        <w:object w:dxaOrig="12805" w:dyaOrig="7189">
-          <v:shape id="_x0000_i1072" type="#_x0000_t75" style="width:480.2pt;height:269.85pt" o:ole="" o:bordertopcolor="this" o:borderleftcolor="this" o:borderbottomcolor="this" o:borderrightcolor="this">
+        <w:object w:dxaOrig="12770" w:dyaOrig="7199">
+          <v:shape id="_x0000_i1070" type="#_x0000_t75" style="width:479.05pt;height:270.2pt" o:ole="">
             <v:imagedata r:id="rId101" o:title=""/>
             <w10:bordertop type="single" width="4" shadow="t"/>
             <w10:borderleft type="single" width="4" shadow="t"/>
             <w10:borderbottom type="single" width="4" shadow="t"/>
             <w10:borderright type="single" width="4" shadow="t"/>
           </v:shape>
-          <o:OLEObject Type="Link" ProgID="PowerPoint.Slide.8" ShapeID="_x0000_i1072" DrawAspect="Content" r:id="rId102" UpdateMode="Always">
+          <o:OLEObject Type="Link" ProgID="PowerPoint.Slide.8" ShapeID="_x0000_i1070" DrawAspect="Content" r:id="rId102" UpdateMode="Always">
             <o:LinkType>EnhancedMetaFile</o:LinkType>
             <o:LockedField>false</o:LockedField>
           </o:OLEObject>
@@ -1997,15 +1997,15 @@
     <w:p/>
     <w:p>
       <w:r>
-        <w:object w:dxaOrig="12805" w:dyaOrig="7189">
-          <v:shape id="_x0000_i1073" type="#_x0000_t75" style="width:480.2pt;height:269.85pt" o:ole="" o:bordertopcolor="this" o:borderleftcolor="this" o:borderbottomcolor="this" o:borderrightcolor="this">
+        <w:object w:dxaOrig="12770" w:dyaOrig="7199">
+          <v:shape id="_x0000_i1071" type="#_x0000_t75" style="width:479.05pt;height:270.2pt" o:ole="">
             <v:imagedata r:id="rId103" o:title=""/>
             <w10:bordertop type="single" width="4" shadow="t"/>
             <w10:borderleft type="single" width="4" shadow="t"/>
             <w10:borderbottom type="single" width="4" shadow="t"/>
             <w10:borderright type="single" width="4" shadow="t"/>
           </v:shape>
-          <o:OLEObject Type="Link" ProgID="PowerPoint.Slide.8" ShapeID="_x0000_i1073" DrawAspect="Content" r:id="rId104" UpdateMode="Always">
+          <o:OLEObject Type="Link" ProgID="PowerPoint.Slide.8" ShapeID="_x0000_i1071" DrawAspect="Content" r:id="rId104" UpdateMode="Always">
             <o:LinkType>EnhancedMetaFile</o:LinkType>
             <o:LockedField>false</o:LockedField>
           </o:OLEObject>
@@ -2063,15 +2063,15 @@
     <w:p/>
     <w:p>
       <w:r>
-        <w:object w:dxaOrig="12805" w:dyaOrig="7189">
-          <v:shape id="_x0000_i1074" type="#_x0000_t75" style="width:480.2pt;height:269.85pt" o:ole="" o:bordertopcolor="this" o:borderleftcolor="this" o:borderbottomcolor="this" o:borderrightcolor="this">
+        <w:object w:dxaOrig="12770" w:dyaOrig="7199">
+          <v:shape id="_x0000_i1072" type="#_x0000_t75" style="width:479.05pt;height:270.2pt" o:ole="">
             <v:imagedata r:id="rId105" o:title=""/>
             <w10:bordertop type="single" width="4" shadow="t"/>
             <w10:borderleft type="single" width="4" shadow="t"/>
             <w10:borderbottom type="single" width="4" shadow="t"/>
             <w10:borderright type="single" width="4" shadow="t"/>
           </v:shape>
-          <o:OLEObject Type="Link" ProgID="PowerPoint.Slide.8" ShapeID="_x0000_i1074" DrawAspect="Content" r:id="rId106" UpdateMode="Always">
+          <o:OLEObject Type="Link" ProgID="PowerPoint.Slide.8" ShapeID="_x0000_i1072" DrawAspect="Content" r:id="rId106" UpdateMode="Always">
             <o:LinkType>EnhancedMetaFile</o:LinkType>
             <o:LockedField>false</o:LockedField>
           </o:OLEObject>
@@ -2100,15 +2100,15 @@
     <w:p/>
     <w:p>
       <w:r>
-        <w:object w:dxaOrig="12805" w:dyaOrig="7189">
-          <v:shape id="_x0000_i1075" type="#_x0000_t75" style="width:480.2pt;height:269.85pt" o:ole="" o:bordertopcolor="this" o:borderleftcolor="this" o:borderbottomcolor="this" o:borderrightcolor="this">
+        <w:object w:dxaOrig="12770" w:dyaOrig="7199">
+          <v:shape id="_x0000_i1073" type="#_x0000_t75" style="width:479.05pt;height:270.2pt" o:ole="">
             <v:imagedata r:id="rId107" o:title=""/>
             <w10:bordertop type="single" width="4" shadow="t"/>
             <w10:borderleft type="single" width="4" shadow="t"/>
             <w10:borderbottom type="single" width="4" shadow="t"/>
             <w10:borderright type="single" width="4" shadow="t"/>
           </v:shape>
-          <o:OLEObject Type="Link" ProgID="PowerPoint.Slide.8" ShapeID="_x0000_i1075" DrawAspect="Content" r:id="rId108" UpdateMode="Always">
+          <o:OLEObject Type="Link" ProgID="PowerPoint.Slide.8" ShapeID="_x0000_i1073" DrawAspect="Content" r:id="rId108" UpdateMode="Always">
             <o:LinkType>EnhancedMetaFile</o:LinkType>
             <o:LockedField>false</o:LockedField>
           </o:OLEObject>
@@ -2137,15 +2137,15 @@
     <w:p/>
     <w:p>
       <w:r>
-        <w:object w:dxaOrig="12805" w:dyaOrig="7189">
-          <v:shape id="_x0000_i1076" type="#_x0000_t75" style="width:480.2pt;height:269.85pt" o:ole="" o:bordertopcolor="this" o:borderleftcolor="this" o:borderbottomcolor="this" o:borderrightcolor="this">
+        <w:object w:dxaOrig="12770" w:dyaOrig="7199">
+          <v:shape id="_x0000_i1074" type="#_x0000_t75" style="width:479.05pt;height:270.2pt" o:ole="">
             <v:imagedata r:id="rId109" o:title=""/>
             <w10:bordertop type="single" width="4" shadow="t"/>
             <w10:borderleft type="single" width="4" shadow="t"/>
             <w10:borderbottom type="single" width="4" shadow="t"/>
             <w10:borderright type="single" width="4" shadow="t"/>
           </v:shape>
-          <o:OLEObject Type="Link" ProgID="PowerPoint.Slide.8" ShapeID="_x0000_i1076" DrawAspect="Content" r:id="rId110" UpdateMode="Always">
+          <o:OLEObject Type="Link" ProgID="PowerPoint.Slide.8" ShapeID="_x0000_i1074" DrawAspect="Content" r:id="rId110" UpdateMode="Always">
             <o:LinkType>EnhancedMetaFile</o:LinkType>
             <o:LockedField>false</o:LockedField>
           </o:OLEObject>
@@ -2174,15 +2174,15 @@
     <w:p/>
     <w:p>
       <w:r>
-        <w:object w:dxaOrig="12805" w:dyaOrig="7189">
-          <v:shape id="_x0000_i1077" type="#_x0000_t75" style="width:480.2pt;height:269.85pt" o:ole="" o:bordertopcolor="this" o:borderleftcolor="this" o:borderbottomcolor="this" o:borderrightcolor="this">
+        <w:object w:dxaOrig="12770" w:dyaOrig="7199">
+          <v:shape id="_x0000_i1075" type="#_x0000_t75" style="width:479.05pt;height:270.2pt" o:ole="">
             <v:imagedata r:id="rId111" o:title=""/>
             <w10:bordertop type="single" width="4" shadow="t"/>
             <w10:borderleft type="single" width="4" shadow="t"/>
             <w10:borderbottom type="single" width="4" shadow="t"/>
             <w10:borderright type="single" width="4" shadow="t"/>
           </v:shape>
-          <o:OLEObject Type="Link" ProgID="PowerPoint.Slide.8" ShapeID="_x0000_i1077" DrawAspect="Content" r:id="rId112" UpdateMode="Always">
+          <o:OLEObject Type="Link" ProgID="PowerPoint.Slide.8" ShapeID="_x0000_i1075" DrawAspect="Content" r:id="rId112" UpdateMode="Always">
             <o:LinkType>EnhancedMetaFile</o:LinkType>
             <o:LockedField>false</o:LockedField>
           </o:OLEObject>
@@ -2211,15 +2211,15 @@
     <w:p/>
     <w:p>
       <w:r>
-        <w:object w:dxaOrig="12805" w:dyaOrig="7189">
-          <v:shape id="_x0000_i1078" type="#_x0000_t75" style="width:480.2pt;height:269.85pt" o:ole="" o:bordertopcolor="this" o:borderleftcolor="this" o:borderbottomcolor="this" o:borderrightcolor="this">
+        <w:object w:dxaOrig="12770" w:dyaOrig="7199">
+          <v:shape id="_x0000_i1076" type="#_x0000_t75" style="width:479.05pt;height:270.2pt" o:ole="">
             <v:imagedata r:id="rId113" o:title=""/>
             <w10:bordertop type="single" width="4" shadow="t"/>
             <w10:borderleft type="single" width="4" shadow="t"/>
             <w10:borderbottom type="single" width="4" shadow="t"/>
             <w10:borderright type="single" width="4" shadow="t"/>
           </v:shape>
-          <o:OLEObject Type="Link" ProgID="PowerPoint.Slide.8" ShapeID="_x0000_i1078" DrawAspect="Content" r:id="rId114" UpdateMode="Always">
+          <o:OLEObject Type="Link" ProgID="PowerPoint.Slide.8" ShapeID="_x0000_i1076" DrawAspect="Content" r:id="rId114" UpdateMode="Always">
             <o:LinkType>EnhancedMetaFile</o:LinkType>
             <o:LockedField>false</o:LockedField>
           </o:OLEObject>
@@ -2248,15 +2248,15 @@
     <w:p/>
     <w:p>
       <w:r>
-        <w:object w:dxaOrig="12805" w:dyaOrig="7189">
-          <v:shape id="_x0000_i1079" type="#_x0000_t75" style="width:480.2pt;height:269.85pt" o:ole="" o:bordertopcolor="this" o:borderleftcolor="this" o:borderbottomcolor="this" o:borderrightcolor="this">
+        <w:object w:dxaOrig="12770" w:dyaOrig="7199">
+          <v:shape id="_x0000_i1077" type="#_x0000_t75" style="width:479.05pt;height:270.2pt" o:ole="">
             <v:imagedata r:id="rId115" o:title=""/>
             <w10:bordertop type="single" width="4" shadow="t"/>
             <w10:borderleft type="single" width="4" shadow="t"/>
             <w10:borderbottom type="single" width="4" shadow="t"/>
             <w10:borderright type="single" width="4" shadow="t"/>
           </v:shape>
-          <o:OLEObject Type="Link" ProgID="PowerPoint.Slide.8" ShapeID="_x0000_i1079" DrawAspect="Content" r:id="rId116" UpdateMode="Always">
+          <o:OLEObject Type="Link" ProgID="PowerPoint.Slide.8" ShapeID="_x0000_i1077" DrawAspect="Content" r:id="rId116" UpdateMode="Always">
             <o:LinkType>EnhancedMetaFile</o:LinkType>
             <o:LockedField>false</o:LockedField>
           </o:OLEObject>
@@ -2291,15 +2291,15 @@
     <w:p/>
     <w:p>
       <w:r>
-        <w:object w:dxaOrig="12805" w:dyaOrig="7189">
-          <v:shape id="_x0000_i1080" type="#_x0000_t75" style="width:480.2pt;height:269.85pt" o:ole="" o:bordertopcolor="this" o:borderleftcolor="this" o:borderbottomcolor="this" o:borderrightcolor="this">
+        <w:object w:dxaOrig="12770" w:dyaOrig="7199">
+          <v:shape id="_x0000_i1078" type="#_x0000_t75" style="width:479.05pt;height:270.2pt" o:ole="">
             <v:imagedata r:id="rId117" o:title=""/>
             <w10:bordertop type="single" width="4" shadow="t"/>
             <w10:borderleft type="single" width="4" shadow="t"/>
             <w10:borderbottom type="single" width="4" shadow="t"/>
             <w10:borderright type="single" width="4" shadow="t"/>
           </v:shape>
-          <o:OLEObject Type="Link" ProgID="PowerPoint.Slide.8" ShapeID="_x0000_i1080" DrawAspect="Content" r:id="rId118" UpdateMode="Always">
+          <o:OLEObject Type="Link" ProgID="PowerPoint.Slide.8" ShapeID="_x0000_i1078" DrawAspect="Content" r:id="rId118" UpdateMode="Always">
             <o:LinkType>EnhancedMetaFile</o:LinkType>
             <o:LockedField>false</o:LockedField>
           </o:OLEObject>
@@ -2335,15 +2335,15 @@
     <w:p/>
     <w:p>
       <w:r>
-        <w:object w:dxaOrig="12805" w:dyaOrig="7189">
-          <v:shape id="_x0000_i1081" type="#_x0000_t75" style="width:480.2pt;height:269.85pt" o:ole="" o:bordertopcolor="this" o:borderleftcolor="this" o:borderbottomcolor="this" o:borderrightcolor="this">
+        <w:object w:dxaOrig="12770" w:dyaOrig="7199">
+          <v:shape id="_x0000_i1079" type="#_x0000_t75" style="width:479.05pt;height:270.2pt" o:ole="">
             <v:imagedata r:id="rId119" o:title=""/>
             <w10:bordertop type="single" width="4" shadow="t"/>
             <w10:borderleft type="single" width="4" shadow="t"/>
             <w10:borderbottom type="single" width="4" shadow="t"/>
             <w10:borderright type="single" width="4" shadow="t"/>
           </v:shape>
-          <o:OLEObject Type="Link" ProgID="PowerPoint.Slide.8" ShapeID="_x0000_i1081" DrawAspect="Content" r:id="rId120" UpdateMode="Always">
+          <o:OLEObject Type="Link" ProgID="PowerPoint.Slide.8" ShapeID="_x0000_i1079" DrawAspect="Content" r:id="rId120" UpdateMode="Always">
             <o:LinkType>EnhancedMetaFile</o:LinkType>
             <o:LockedField>false</o:LockedField>
           </o:OLEObject>
@@ -2384,15 +2384,15 @@
     <w:p/>
     <w:p>
       <w:r>
-        <w:object w:dxaOrig="12805" w:dyaOrig="7189">
-          <v:shape id="_x0000_i1082" type="#_x0000_t75" style="width:480.2pt;height:269.85pt" o:ole="" o:bordertopcolor="this" o:borderleftcolor="this" o:borderbottomcolor="this" o:borderrightcolor="this">
+        <w:object w:dxaOrig="12770" w:dyaOrig="7199">
+          <v:shape id="_x0000_i1080" type="#_x0000_t75" style="width:479.05pt;height:270.2pt" o:ole="">
             <v:imagedata r:id="rId121" o:title=""/>
             <w10:bordertop type="single" width="4" shadow="t"/>
             <w10:borderleft type="single" width="4" shadow="t"/>
             <w10:borderbottom type="single" width="4" shadow="t"/>
             <w10:borderright type="single" width="4" shadow="t"/>
           </v:shape>
-          <o:OLEObject Type="Link" ProgID="PowerPoint.Slide.8" ShapeID="_x0000_i1082" DrawAspect="Content" r:id="rId122" UpdateMode="Always">
+          <o:OLEObject Type="Link" ProgID="PowerPoint.Slide.8" ShapeID="_x0000_i1080" DrawAspect="Content" r:id="rId122" UpdateMode="Always">
             <o:LinkType>EnhancedMetaFile</o:LinkType>
             <o:LockedField>false</o:LockedField>
           </o:OLEObject>
@@ -2421,15 +2421,15 @@
     <w:p/>
     <w:p>
       <w:r>
-        <w:object w:dxaOrig="12805" w:dyaOrig="7189">
-          <v:shape id="_x0000_i1083" type="#_x0000_t75" style="width:480.2pt;height:269.85pt" o:ole="" o:bordertopcolor="this" o:borderleftcolor="this" o:borderbottomcolor="this" o:borderrightcolor="this">
+        <w:object w:dxaOrig="12770" w:dyaOrig="7199">
+          <v:shape id="_x0000_i1081" type="#_x0000_t75" style="width:479.05pt;height:270.2pt" o:ole="">
             <v:imagedata r:id="rId123" o:title=""/>
             <w10:bordertop type="single" width="4" shadow="t"/>
             <w10:borderleft type="single" width="4" shadow="t"/>
             <w10:borderbottom type="single" width="4" shadow="t"/>
             <w10:borderright type="single" width="4" shadow="t"/>
           </v:shape>
-          <o:OLEObject Type="Link" ProgID="PowerPoint.Slide.8" ShapeID="_x0000_i1083" DrawAspect="Content" r:id="rId124" UpdateMode="Always">
+          <o:OLEObject Type="Link" ProgID="PowerPoint.Slide.8" ShapeID="_x0000_i1081" DrawAspect="Content" r:id="rId124" UpdateMode="Always">
             <o:LinkType>EnhancedMetaFile</o:LinkType>
             <o:LockedField>false</o:LockedField>
           </o:OLEObject>
@@ -2458,15 +2458,15 @@
     <w:p/>
     <w:p>
       <w:r>
-        <w:object w:dxaOrig="12805" w:dyaOrig="7189">
-          <v:shape id="_x0000_i1084" type="#_x0000_t75" style="width:480.2pt;height:269.85pt" o:ole="" o:bordertopcolor="this" o:borderleftcolor="this" o:borderbottomcolor="this" o:borderrightcolor="this">
+        <w:object w:dxaOrig="12770" w:dyaOrig="7199">
+          <v:shape id="_x0000_i1082" type="#_x0000_t75" style="width:479.05pt;height:270.2pt" o:ole="">
             <v:imagedata r:id="rId125" o:title=""/>
             <w10:bordertop type="single" width="4" shadow="t"/>
             <w10:borderleft type="single" width="4" shadow="t"/>
             <w10:borderbottom type="single" width="4" shadow="t"/>
             <w10:borderright type="single" width="4" shadow="t"/>
           </v:shape>
-          <o:OLEObject Type="Link" ProgID="PowerPoint.Slide.8" ShapeID="_x0000_i1084" DrawAspect="Content" r:id="rId126" UpdateMode="Always">
+          <o:OLEObject Type="Link" ProgID="PowerPoint.Slide.8" ShapeID="_x0000_i1082" DrawAspect="Content" r:id="rId126" UpdateMode="Always">
             <o:LinkType>EnhancedMetaFile</o:LinkType>
             <o:LockedField>false</o:LockedField>
           </o:OLEObject>
@@ -2501,15 +2501,15 @@
     <w:p/>
     <w:p>
       <w:r>
-        <w:object w:dxaOrig="12805" w:dyaOrig="7189">
-          <v:shape id="_x0000_i1085" type="#_x0000_t75" style="width:480.2pt;height:269.85pt" o:ole="" o:bordertopcolor="this" o:borderleftcolor="this" o:borderbottomcolor="this" o:borderrightcolor="this">
+        <w:object w:dxaOrig="12770" w:dyaOrig="7199">
+          <v:shape id="_x0000_i1083" type="#_x0000_t75" style="width:479.05pt;height:270.2pt" o:ole="">
             <v:imagedata r:id="rId127" o:title=""/>
             <w10:bordertop type="single" width="4" shadow="t"/>
             <w10:borderleft type="single" width="4" shadow="t"/>
             <w10:borderbottom type="single" width="4" shadow="t"/>
             <w10:borderright type="single" width="4" shadow="t"/>
           </v:shape>
-          <o:OLEObject Type="Link" ProgID="PowerPoint.Slide.8" ShapeID="_x0000_i1085" DrawAspect="Content" r:id="rId128" UpdateMode="Always">
+          <o:OLEObject Type="Link" ProgID="PowerPoint.Slide.8" ShapeID="_x0000_i1083" DrawAspect="Content" r:id="rId128" UpdateMode="Always">
             <o:LinkType>EnhancedMetaFile</o:LinkType>
             <o:LockedField>false</o:LockedField>
           </o:OLEObject>
@@ -2544,15 +2544,15 @@
     <w:p/>
     <w:p>
       <w:r>
-        <w:object w:dxaOrig="12805" w:dyaOrig="7189">
-          <v:shape id="_x0000_i1086" type="#_x0000_t75" style="width:480.2pt;height:269.85pt" o:ole="" o:bordertopcolor="this" o:borderleftcolor="this" o:borderbottomcolor="this" o:borderrightcolor="this">
+        <w:object w:dxaOrig="12770" w:dyaOrig="7199">
+          <v:shape id="_x0000_i1084" type="#_x0000_t75" style="width:479.05pt;height:270.2pt" o:ole="">
             <v:imagedata r:id="rId129" o:title=""/>
             <w10:bordertop type="single" width="4" shadow="t"/>
             <w10:borderleft type="single" width="4" shadow="t"/>
             <w10:borderbottom type="single" width="4" shadow="t"/>
             <w10:borderright type="single" width="4" shadow="t"/>
           </v:shape>
-          <o:OLEObject Type="Link" ProgID="PowerPoint.Slide.8" ShapeID="_x0000_i1086" DrawAspect="Content" r:id="rId130" UpdateMode="Always">
+          <o:OLEObject Type="Link" ProgID="PowerPoint.Slide.8" ShapeID="_x0000_i1084" DrawAspect="Content" r:id="rId130" UpdateMode="Always">
             <o:LinkType>EnhancedMetaFile</o:LinkType>
             <o:LockedField>false</o:LockedField>
           </o:OLEObject>

</xml_diff>